<commit_message>
code update weather service
</commit_message>
<xml_diff>
--- a/doc/Описание проекта.docx
+++ b/doc/Описание проекта.docx
@@ -36,9 +36,65 @@
           <w:rFonts w:ascii="Times New Roman" w:hAnsi="Times New Roman" w:cs="Times New Roman"/>
           <w:sz w:val="28"/>
           <w:szCs w:val="28"/>
-          <w:lang w:val="ru-RU"/>
-        </w:rPr>
-        <w:t>Этот бот создан для быстрого поиска информации.</w:t>
+          <w:lang w:val="en-US"/>
+        </w:rPr>
+        <w:t>Telegram</w:t>
+      </w:r>
+      <w:r>
+        <w:rPr>
+          <w:rFonts w:ascii="Times New Roman" w:hAnsi="Times New Roman" w:cs="Times New Roman"/>
+          <w:sz w:val="28"/>
+          <w:szCs w:val="28"/>
+          <w:lang w:val="ru-RU"/>
+        </w:rPr>
+        <w:t xml:space="preserve"> </w:t>
+      </w:r>
+      <w:r>
+        <w:rPr>
+          <w:rFonts w:ascii="Times New Roman" w:hAnsi="Times New Roman" w:cs="Times New Roman"/>
+          <w:sz w:val="28"/>
+          <w:szCs w:val="28"/>
+          <w:lang w:val="ru-RU"/>
+        </w:rPr>
+        <w:t xml:space="preserve">бот называется </w:t>
+      </w:r>
+      <w:r>
+        <w:rPr>
+          <w:rFonts w:ascii="Times New Roman" w:hAnsi="Times New Roman" w:cs="Times New Roman"/>
+          <w:sz w:val="28"/>
+          <w:szCs w:val="28"/>
+          <w:lang w:val="ru-RU"/>
+        </w:rPr>
+        <w:t>“</w:t>
+      </w:r>
+      <w:proofErr w:type="spellStart"/>
+      <w:r>
+        <w:rPr>
+          <w:rFonts w:ascii="Times New Roman" w:hAnsi="Times New Roman" w:cs="Times New Roman"/>
+          <w:sz w:val="28"/>
+          <w:szCs w:val="28"/>
+          <w:lang w:val="en-US"/>
+        </w:rPr>
+        <w:t>Delyunchik</w:t>
+      </w:r>
+      <w:proofErr w:type="spellEnd"/>
+      <w:r>
+        <w:rPr>
+          <w:rFonts w:ascii="Times New Roman" w:hAnsi="Times New Roman" w:cs="Times New Roman"/>
+          <w:sz w:val="28"/>
+          <w:szCs w:val="28"/>
+          <w:lang w:val="ru-RU"/>
+        </w:rPr>
+        <w:t>”</w:t>
+      </w:r>
+      <w:r>
+        <w:rPr>
+          <w:rFonts w:ascii="Times New Roman" w:hAnsi="Times New Roman" w:cs="Times New Roman"/>
+          <w:sz w:val="28"/>
+          <w:szCs w:val="28"/>
+          <w:lang w:val="ru-RU"/>
+        </w:rPr>
+        <w:t xml:space="preserve">. Он многофункционален и умеет понимать, что хочет от него человек. </w:t>
       </w:r>
     </w:p>
     <w:p>
@@ -57,27 +113,52 @@
           <w:szCs w:val="28"/>
           <w:lang w:val="ru-RU"/>
         </w:rPr>
-        <w:t xml:space="preserve">Любой человек может попросить прислать фото чего-либо и бот пришлёт </w:t>
-      </w:r>
-      <w:proofErr w:type="spellStart"/>
-      <w:r>
-        <w:rPr>
-          <w:rFonts w:ascii="Times New Roman" w:hAnsi="Times New Roman" w:cs="Times New Roman"/>
-          <w:sz w:val="28"/>
-          <w:szCs w:val="28"/>
-          <w:lang w:val="ru-RU"/>
-        </w:rPr>
-        <w:t>рандомную</w:t>
-      </w:r>
-      <w:proofErr w:type="spellEnd"/>
-      <w:r>
-        <w:rPr>
-          <w:rFonts w:ascii="Times New Roman" w:hAnsi="Times New Roman" w:cs="Times New Roman"/>
-          <w:sz w:val="28"/>
-          <w:szCs w:val="28"/>
-          <w:lang w:val="ru-RU"/>
-        </w:rPr>
-        <w:t xml:space="preserve"> картинку.</w:t>
+        <w:t>Этот бот создан для быстрого поиска информации.</w:t>
+      </w:r>
+      <w:r>
+        <w:rPr>
+          <w:rFonts w:ascii="Times New Roman" w:hAnsi="Times New Roman" w:cs="Times New Roman"/>
+          <w:sz w:val="28"/>
+          <w:szCs w:val="28"/>
+          <w:lang w:val="ru-RU"/>
+        </w:rPr>
+        <w:t xml:space="preserve"> </w:t>
+      </w:r>
+      <w:r>
+        <w:rPr>
+          <w:rFonts w:ascii="Times New Roman" w:hAnsi="Times New Roman" w:cs="Times New Roman"/>
+          <w:sz w:val="28"/>
+          <w:szCs w:val="28"/>
+          <w:lang w:val="ru-RU"/>
+        </w:rPr>
+        <w:t>Например,</w:t>
+      </w:r>
+      <w:r>
+        <w:rPr>
+          <w:rFonts w:ascii="Times New Roman" w:hAnsi="Times New Roman" w:cs="Times New Roman"/>
+          <w:sz w:val="28"/>
+          <w:szCs w:val="28"/>
+          <w:lang w:val="ru-RU"/>
+        </w:rPr>
+        <w:t xml:space="preserve"> если человеку нужно найти биографию </w:t>
+      </w:r>
+      <w:r>
+        <w:rPr>
+          <w:rFonts w:ascii="Times New Roman" w:hAnsi="Times New Roman" w:cs="Times New Roman"/>
+          <w:sz w:val="28"/>
+          <w:szCs w:val="28"/>
+          <w:lang w:val="ru-RU"/>
+        </w:rPr>
+        <w:t>о ком-либо или о чем-либо, то бот поможет.</w:t>
+      </w:r>
+      <w:r>
+        <w:rPr>
+          <w:rFonts w:ascii="Times New Roman" w:hAnsi="Times New Roman" w:cs="Times New Roman"/>
+          <w:sz w:val="28"/>
+          <w:szCs w:val="28"/>
+          <w:lang w:val="ru-RU"/>
+        </w:rPr>
+        <w:t xml:space="preserve"> </w:t>
       </w:r>
     </w:p>
     <w:p>
@@ -96,27 +177,63 @@
           <w:szCs w:val="28"/>
           <w:lang w:val="ru-RU"/>
         </w:rPr>
-        <w:t xml:space="preserve">Так же этот бот умеет искать </w:t>
-      </w:r>
-      <w:proofErr w:type="gramStart"/>
-      <w:r>
-        <w:rPr>
-          <w:rFonts w:ascii="Times New Roman" w:hAnsi="Times New Roman" w:cs="Times New Roman"/>
-          <w:sz w:val="28"/>
-          <w:szCs w:val="28"/>
-          <w:lang w:val="ru-RU"/>
-        </w:rPr>
-        <w:t>информацию</w:t>
-      </w:r>
-      <w:proofErr w:type="gramEnd"/>
-      <w:r>
-        <w:rPr>
-          <w:rFonts w:ascii="Times New Roman" w:hAnsi="Times New Roman" w:cs="Times New Roman"/>
-          <w:sz w:val="28"/>
-          <w:szCs w:val="28"/>
-          <w:lang w:val="ru-RU"/>
-        </w:rPr>
-        <w:t xml:space="preserve"> о чем Вы его попросите. Бот найдет в интернете биографию и скинет ее вам.</w:t>
+        <w:t xml:space="preserve">Любой человек может попросить прислать фото чего-либо и бот пришлёт </w:t>
+      </w:r>
+      <w:proofErr w:type="spellStart"/>
+      <w:r>
+        <w:rPr>
+          <w:rFonts w:ascii="Times New Roman" w:hAnsi="Times New Roman" w:cs="Times New Roman"/>
+          <w:sz w:val="28"/>
+          <w:szCs w:val="28"/>
+          <w:lang w:val="ru-RU"/>
+        </w:rPr>
+        <w:t>рандомную</w:t>
+      </w:r>
+      <w:proofErr w:type="spellEnd"/>
+      <w:r>
+        <w:rPr>
+          <w:rFonts w:ascii="Times New Roman" w:hAnsi="Times New Roman" w:cs="Times New Roman"/>
+          <w:sz w:val="28"/>
+          <w:szCs w:val="28"/>
+          <w:lang w:val="ru-RU"/>
+        </w:rPr>
+        <w:t xml:space="preserve"> картинку</w:t>
+      </w:r>
+      <w:r>
+        <w:rPr>
+          <w:rFonts w:ascii="Times New Roman" w:hAnsi="Times New Roman" w:cs="Times New Roman"/>
+          <w:sz w:val="28"/>
+          <w:szCs w:val="28"/>
+          <w:lang w:val="ru-RU"/>
+        </w:rPr>
+        <w:t xml:space="preserve"> из </w:t>
+      </w:r>
+      <w:r>
+        <w:rPr>
+          <w:rFonts w:ascii="Times New Roman" w:hAnsi="Times New Roman" w:cs="Times New Roman"/>
+          <w:sz w:val="28"/>
+          <w:szCs w:val="28"/>
+          <w:lang w:val="ru-RU"/>
+        </w:rPr>
+        <w:t>Я</w:t>
+      </w:r>
+      <w:r>
+        <w:rPr>
+          <w:rFonts w:ascii="Times New Roman" w:hAnsi="Times New Roman" w:cs="Times New Roman"/>
+          <w:sz w:val="28"/>
+          <w:szCs w:val="28"/>
+          <w:lang w:val="ru-RU"/>
+        </w:rPr>
+        <w:t>ндекса</w:t>
+      </w:r>
+      <w:r>
+        <w:rPr>
+          <w:rFonts w:ascii="Times New Roman" w:hAnsi="Times New Roman" w:cs="Times New Roman"/>
+          <w:sz w:val="28"/>
+          <w:szCs w:val="28"/>
+          <w:lang w:val="ru-RU"/>
+        </w:rPr>
+        <w:t>.</w:t>
       </w:r>
     </w:p>
     <w:p>
@@ -128,6 +245,15 @@
           <w:lang w:val="ru-RU"/>
         </w:rPr>
       </w:pPr>
+      <w:r>
+        <w:rPr>
+          <w:rFonts w:ascii="Times New Roman" w:hAnsi="Times New Roman" w:cs="Times New Roman"/>
+          <w:sz w:val="28"/>
+          <w:szCs w:val="28"/>
+          <w:lang w:val="ru-RU"/>
+        </w:rPr>
+        <w:t xml:space="preserve">Так же этот бот умеет искать </w:t>
+      </w:r>
       <w:proofErr w:type="gramStart"/>
       <w:r>
         <w:rPr>
@@ -136,16 +262,7 @@
           <w:szCs w:val="28"/>
           <w:lang w:val="ru-RU"/>
         </w:rPr>
-        <w:t xml:space="preserve">Запустить </w:t>
-      </w:r>
-      <w:r>
-        <w:rPr>
-          <w:rFonts w:ascii="Times New Roman" w:hAnsi="Times New Roman" w:cs="Times New Roman"/>
-          <w:sz w:val="28"/>
-          <w:szCs w:val="28"/>
-          <w:lang w:val="ru-RU"/>
-        </w:rPr>
-        <w:t xml:space="preserve"> приложение</w:t>
+        <w:t>информацию</w:t>
       </w:r>
       <w:proofErr w:type="gramEnd"/>
       <w:r>
@@ -155,75 +272,47 @@
           <w:szCs w:val="28"/>
           <w:lang w:val="ru-RU"/>
         </w:rPr>
-        <w:t xml:space="preserve"> можно, написав </w:t>
-      </w:r>
-      <w:r>
-        <w:rPr>
-          <w:rFonts w:ascii="Times New Roman" w:hAnsi="Times New Roman" w:cs="Times New Roman"/>
-          <w:sz w:val="28"/>
-          <w:szCs w:val="28"/>
-          <w:lang w:val="ru-RU"/>
-        </w:rPr>
-        <w:t>/</w:t>
-      </w:r>
-      <w:r>
-        <w:rPr>
-          <w:rFonts w:ascii="Times New Roman" w:hAnsi="Times New Roman" w:cs="Times New Roman"/>
-          <w:sz w:val="28"/>
-          <w:szCs w:val="28"/>
-          <w:lang w:val="en-US"/>
-        </w:rPr>
-        <w:t>start</w:t>
-      </w:r>
-      <w:r>
-        <w:rPr>
-          <w:rFonts w:ascii="Times New Roman" w:hAnsi="Times New Roman" w:cs="Times New Roman"/>
-          <w:sz w:val="28"/>
-          <w:szCs w:val="28"/>
-          <w:lang w:val="ru-RU"/>
-        </w:rPr>
-        <w:t>.</w:t>
-      </w:r>
-      <w:r>
-        <w:rPr>
-          <w:rFonts w:ascii="Times New Roman" w:hAnsi="Times New Roman" w:cs="Times New Roman"/>
-          <w:sz w:val="28"/>
-          <w:szCs w:val="28"/>
-          <w:lang w:val="ru-RU"/>
-        </w:rPr>
-        <w:t xml:space="preserve"> Чтобы узнать информацию о боте, что он умеет, нудно написать ему </w:t>
-      </w:r>
-      <w:r>
-        <w:rPr>
-          <w:rFonts w:ascii="Times New Roman" w:hAnsi="Times New Roman" w:cs="Times New Roman"/>
-          <w:sz w:val="28"/>
-          <w:szCs w:val="28"/>
-          <w:lang w:val="ru-RU"/>
-        </w:rPr>
-        <w:t>/</w:t>
-      </w:r>
-      <w:r>
-        <w:rPr>
-          <w:rFonts w:ascii="Times New Roman" w:hAnsi="Times New Roman" w:cs="Times New Roman"/>
-          <w:sz w:val="28"/>
-          <w:szCs w:val="28"/>
-          <w:lang w:val="en-US"/>
-        </w:rPr>
-        <w:t>help</w:t>
-      </w:r>
-      <w:r>
-        <w:rPr>
-          <w:rFonts w:ascii="Times New Roman" w:hAnsi="Times New Roman" w:cs="Times New Roman"/>
-          <w:sz w:val="28"/>
-          <w:szCs w:val="28"/>
-          <w:lang w:val="ru-RU"/>
-        </w:rPr>
-        <w:t>.</w:t>
+        <w:t xml:space="preserve"> о чем </w:t>
+      </w:r>
+      <w:r>
+        <w:rPr>
+          <w:rFonts w:ascii="Times New Roman" w:hAnsi="Times New Roman" w:cs="Times New Roman"/>
+          <w:sz w:val="28"/>
+          <w:szCs w:val="28"/>
+          <w:lang w:val="ru-RU"/>
+        </w:rPr>
+        <w:t>в</w:t>
+      </w:r>
+      <w:r>
+        <w:rPr>
+          <w:rFonts w:ascii="Times New Roman" w:hAnsi="Times New Roman" w:cs="Times New Roman"/>
+          <w:sz w:val="28"/>
+          <w:szCs w:val="28"/>
+          <w:lang w:val="ru-RU"/>
+        </w:rPr>
+        <w:t xml:space="preserve">ы его попросите. </w:t>
+      </w:r>
+      <w:r>
+        <w:rPr>
+          <w:rFonts w:ascii="Times New Roman" w:hAnsi="Times New Roman" w:cs="Times New Roman"/>
+          <w:sz w:val="28"/>
+          <w:szCs w:val="28"/>
+          <w:lang w:val="ru-RU"/>
+        </w:rPr>
+        <w:t>Он</w:t>
+      </w:r>
+      <w:r>
+        <w:rPr>
+          <w:rFonts w:ascii="Times New Roman" w:hAnsi="Times New Roman" w:cs="Times New Roman"/>
+          <w:sz w:val="28"/>
+          <w:szCs w:val="28"/>
+          <w:lang w:val="ru-RU"/>
+        </w:rPr>
+        <w:t xml:space="preserve"> найдет в интернете биографию и скинет ее вам.</w:t>
       </w:r>
     </w:p>
     <w:p>
       <w:pPr>
-        <w:jc w:val="center"/>
         <w:rPr>
           <w:rFonts w:ascii="Times New Roman" w:hAnsi="Times New Roman" w:cs="Times New Roman"/>
           <w:sz w:val="28"/>
@@ -231,6 +320,320 @@
           <w:lang w:val="ru-RU"/>
         </w:rPr>
       </w:pPr>
+      <w:proofErr w:type="gramStart"/>
+      <w:r>
+        <w:rPr>
+          <w:rFonts w:ascii="Times New Roman" w:hAnsi="Times New Roman" w:cs="Times New Roman"/>
+          <w:sz w:val="28"/>
+          <w:szCs w:val="28"/>
+          <w:lang w:val="ru-RU"/>
+        </w:rPr>
+        <w:t xml:space="preserve">Запустить </w:t>
+      </w:r>
+      <w:r>
+        <w:rPr>
+          <w:rFonts w:ascii="Times New Roman" w:hAnsi="Times New Roman" w:cs="Times New Roman"/>
+          <w:sz w:val="28"/>
+          <w:szCs w:val="28"/>
+          <w:lang w:val="ru-RU"/>
+        </w:rPr>
+        <w:t xml:space="preserve"> приложение</w:t>
+      </w:r>
+      <w:proofErr w:type="gramEnd"/>
+      <w:r>
+        <w:rPr>
+          <w:rFonts w:ascii="Times New Roman" w:hAnsi="Times New Roman" w:cs="Times New Roman"/>
+          <w:sz w:val="28"/>
+          <w:szCs w:val="28"/>
+          <w:lang w:val="ru-RU"/>
+        </w:rPr>
+        <w:t xml:space="preserve"> можно, написав </w:t>
+      </w:r>
+      <w:r>
+        <w:rPr>
+          <w:rFonts w:ascii="Times New Roman" w:hAnsi="Times New Roman" w:cs="Times New Roman"/>
+          <w:sz w:val="28"/>
+          <w:szCs w:val="28"/>
+          <w:lang w:val="ru-RU"/>
+        </w:rPr>
+        <w:t>/</w:t>
+      </w:r>
+      <w:r>
+        <w:rPr>
+          <w:rFonts w:ascii="Times New Roman" w:hAnsi="Times New Roman" w:cs="Times New Roman"/>
+          <w:sz w:val="28"/>
+          <w:szCs w:val="28"/>
+          <w:lang w:val="en-US"/>
+        </w:rPr>
+        <w:t>start</w:t>
+      </w:r>
+      <w:r>
+        <w:rPr>
+          <w:rFonts w:ascii="Times New Roman" w:hAnsi="Times New Roman" w:cs="Times New Roman"/>
+          <w:sz w:val="28"/>
+          <w:szCs w:val="28"/>
+          <w:lang w:val="ru-RU"/>
+        </w:rPr>
+        <w:t>.</w:t>
+      </w:r>
+      <w:r>
+        <w:rPr>
+          <w:rFonts w:ascii="Times New Roman" w:hAnsi="Times New Roman" w:cs="Times New Roman"/>
+          <w:sz w:val="28"/>
+          <w:szCs w:val="28"/>
+          <w:lang w:val="ru-RU"/>
+        </w:rPr>
+        <w:t xml:space="preserve"> Чтобы узнать информацию о боте, что он умеет, </w:t>
+      </w:r>
+      <w:r>
+        <w:rPr>
+          <w:rFonts w:ascii="Times New Roman" w:hAnsi="Times New Roman" w:cs="Times New Roman"/>
+          <w:sz w:val="28"/>
+          <w:szCs w:val="28"/>
+          <w:lang w:val="ru-RU"/>
+        </w:rPr>
+        <w:t>нужно</w:t>
+      </w:r>
+      <w:r>
+        <w:rPr>
+          <w:rFonts w:ascii="Times New Roman" w:hAnsi="Times New Roman" w:cs="Times New Roman"/>
+          <w:sz w:val="28"/>
+          <w:szCs w:val="28"/>
+          <w:lang w:val="ru-RU"/>
+        </w:rPr>
+        <w:t xml:space="preserve"> написать ему </w:t>
+      </w:r>
+      <w:r>
+        <w:rPr>
+          <w:rFonts w:ascii="Times New Roman" w:hAnsi="Times New Roman" w:cs="Times New Roman"/>
+          <w:sz w:val="28"/>
+          <w:szCs w:val="28"/>
+          <w:lang w:val="ru-RU"/>
+        </w:rPr>
+        <w:t>/</w:t>
+      </w:r>
+      <w:r>
+        <w:rPr>
+          <w:rFonts w:ascii="Times New Roman" w:hAnsi="Times New Roman" w:cs="Times New Roman"/>
+          <w:sz w:val="28"/>
+          <w:szCs w:val="28"/>
+          <w:lang w:val="en-US"/>
+        </w:rPr>
+        <w:t>help</w:t>
+      </w:r>
+      <w:r>
+        <w:rPr>
+          <w:rFonts w:ascii="Times New Roman" w:hAnsi="Times New Roman" w:cs="Times New Roman"/>
+          <w:sz w:val="28"/>
+          <w:szCs w:val="28"/>
+          <w:lang w:val="ru-RU"/>
+        </w:rPr>
+        <w:t>.</w:t>
+      </w:r>
+    </w:p>
+    <w:p>
+      <w:pPr>
+        <w:rPr>
+          <w:rFonts w:ascii="Times New Roman" w:hAnsi="Times New Roman" w:cs="Times New Roman"/>
+          <w:sz w:val="28"/>
+          <w:szCs w:val="28"/>
+          <w:lang w:val="ru-RU"/>
+        </w:rPr>
+      </w:pPr>
+      <w:r>
+        <w:rPr>
+          <w:rFonts w:ascii="Times New Roman" w:hAnsi="Times New Roman" w:cs="Times New Roman"/>
+          <w:sz w:val="28"/>
+          <w:szCs w:val="28"/>
+          <w:lang w:val="ru-RU"/>
+        </w:rPr>
+        <w:t xml:space="preserve">Так же этот </w:t>
+      </w:r>
+      <w:r>
+        <w:rPr>
+          <w:rFonts w:ascii="Times New Roman" w:hAnsi="Times New Roman" w:cs="Times New Roman"/>
+          <w:sz w:val="28"/>
+          <w:szCs w:val="28"/>
+          <w:lang w:val="en-US"/>
+        </w:rPr>
+        <w:t>Telegram</w:t>
+      </w:r>
+      <w:r>
+        <w:rPr>
+          <w:rFonts w:ascii="Times New Roman" w:hAnsi="Times New Roman" w:cs="Times New Roman"/>
+          <w:sz w:val="28"/>
+          <w:szCs w:val="28"/>
+          <w:lang w:val="ru-RU"/>
+        </w:rPr>
+        <w:t xml:space="preserve"> </w:t>
+      </w:r>
+      <w:r>
+        <w:rPr>
+          <w:rFonts w:ascii="Times New Roman" w:hAnsi="Times New Roman" w:cs="Times New Roman"/>
+          <w:sz w:val="28"/>
+          <w:szCs w:val="28"/>
+          <w:lang w:val="ru-RU"/>
+        </w:rPr>
+        <w:t>бот может рассказать шутку дня, если вы его попросите.</w:t>
+      </w:r>
+    </w:p>
+    <w:p>
+      <w:pPr>
+        <w:rPr>
+          <w:rFonts w:ascii="Times New Roman" w:hAnsi="Times New Roman" w:cs="Times New Roman"/>
+          <w:sz w:val="28"/>
+          <w:szCs w:val="28"/>
+          <w:lang w:val="ru-RU"/>
+        </w:rPr>
+      </w:pPr>
+      <w:r>
+        <w:rPr>
+          <w:rFonts w:ascii="Times New Roman" w:hAnsi="Times New Roman" w:cs="Times New Roman"/>
+          <w:sz w:val="28"/>
+          <w:szCs w:val="28"/>
+          <w:lang w:val="ru-RU"/>
+        </w:rPr>
+        <w:t>Этот бот очень многофункционален, он умеет искать прогноз погоды и скидывать его вам.</w:t>
+      </w:r>
+    </w:p>
+    <w:p>
+      <w:pPr>
+        <w:rPr>
+          <w:rFonts w:ascii="Times New Roman" w:hAnsi="Times New Roman" w:cs="Times New Roman"/>
+          <w:sz w:val="28"/>
+          <w:szCs w:val="28"/>
+          <w:lang w:val="ru-RU"/>
+        </w:rPr>
+      </w:pPr>
+      <w:r>
+        <w:rPr>
+          <w:rFonts w:ascii="Times New Roman" w:hAnsi="Times New Roman" w:cs="Times New Roman"/>
+          <w:sz w:val="28"/>
+          <w:szCs w:val="28"/>
+          <w:lang w:val="ru-RU"/>
+        </w:rPr>
+        <w:t>Если есть какие-то новости дня, то бот пришлет их вам по вашей просьбе.</w:t>
+      </w:r>
+    </w:p>
+    <w:p>
+      <w:pPr>
+        <w:rPr>
+          <w:rFonts w:ascii="Times New Roman" w:hAnsi="Times New Roman" w:cs="Times New Roman"/>
+          <w:sz w:val="28"/>
+          <w:szCs w:val="28"/>
+          <w:lang w:val="ru-RU"/>
+        </w:rPr>
+      </w:pPr>
+      <w:r>
+        <w:rPr>
+          <w:rFonts w:ascii="Times New Roman" w:hAnsi="Times New Roman" w:cs="Times New Roman"/>
+          <w:sz w:val="28"/>
+          <w:szCs w:val="28"/>
+          <w:lang w:val="ru-RU"/>
+        </w:rPr>
+        <w:t xml:space="preserve">Когда человек только </w:t>
+      </w:r>
+      <w:r>
+        <w:rPr>
+          <w:rFonts w:ascii="Times New Roman" w:hAnsi="Times New Roman" w:cs="Times New Roman"/>
+          <w:sz w:val="28"/>
+          <w:szCs w:val="28"/>
+          <w:lang w:val="ru-RU"/>
+        </w:rPr>
+        <w:t>за</w:t>
+      </w:r>
+      <w:r>
+        <w:rPr>
+          <w:rFonts w:ascii="Times New Roman" w:hAnsi="Times New Roman" w:cs="Times New Roman"/>
+          <w:sz w:val="28"/>
+          <w:szCs w:val="28"/>
+          <w:lang w:val="ru-RU"/>
+        </w:rPr>
+        <w:t>пустил</w:t>
+      </w:r>
+      <w:r>
+        <w:rPr>
+          <w:rFonts w:ascii="Times New Roman" w:hAnsi="Times New Roman" w:cs="Times New Roman"/>
+          <w:sz w:val="28"/>
+          <w:szCs w:val="28"/>
+          <w:lang w:val="ru-RU"/>
+        </w:rPr>
+        <w:t xml:space="preserve"> приложение,</w:t>
+      </w:r>
+      <w:r>
+        <w:rPr>
+          <w:rFonts w:ascii="Times New Roman" w:hAnsi="Times New Roman" w:cs="Times New Roman"/>
+          <w:sz w:val="28"/>
+          <w:szCs w:val="28"/>
+          <w:lang w:val="ru-RU"/>
+        </w:rPr>
+        <w:t xml:space="preserve"> не </w:t>
+      </w:r>
+      <w:proofErr w:type="gramStart"/>
+      <w:r>
+        <w:rPr>
+          <w:rFonts w:ascii="Times New Roman" w:hAnsi="Times New Roman" w:cs="Times New Roman"/>
+          <w:sz w:val="28"/>
+          <w:szCs w:val="28"/>
+          <w:lang w:val="ru-RU"/>
+        </w:rPr>
+        <w:t>з</w:t>
+      </w:r>
+      <w:r>
+        <w:rPr>
+          <w:rFonts w:ascii="Times New Roman" w:hAnsi="Times New Roman" w:cs="Times New Roman"/>
+          <w:sz w:val="28"/>
+          <w:szCs w:val="28"/>
+          <w:lang w:val="ru-RU"/>
+        </w:rPr>
+        <w:t>н</w:t>
+      </w:r>
+      <w:r>
+        <w:rPr>
+          <w:rFonts w:ascii="Times New Roman" w:hAnsi="Times New Roman" w:cs="Times New Roman"/>
+          <w:sz w:val="28"/>
+          <w:szCs w:val="28"/>
+          <w:lang w:val="ru-RU"/>
+        </w:rPr>
+        <w:t>ает</w:t>
+      </w:r>
+      <w:proofErr w:type="gramEnd"/>
+      <w:r>
+        <w:rPr>
+          <w:rFonts w:ascii="Times New Roman" w:hAnsi="Times New Roman" w:cs="Times New Roman"/>
+          <w:sz w:val="28"/>
+          <w:szCs w:val="28"/>
+          <w:lang w:val="ru-RU"/>
+        </w:rPr>
+        <w:t xml:space="preserve"> как пользоваться им, функция </w:t>
+      </w:r>
+      <w:r>
+        <w:rPr>
+          <w:rFonts w:ascii="Times New Roman" w:hAnsi="Times New Roman" w:cs="Times New Roman"/>
+          <w:sz w:val="28"/>
+          <w:szCs w:val="28"/>
+          <w:lang w:val="ru-RU"/>
+        </w:rPr>
+        <w:t>/</w:t>
+      </w:r>
+      <w:r>
+        <w:rPr>
+          <w:rFonts w:ascii="Times New Roman" w:hAnsi="Times New Roman" w:cs="Times New Roman"/>
+          <w:sz w:val="28"/>
+          <w:szCs w:val="28"/>
+          <w:lang w:val="en-US"/>
+        </w:rPr>
+        <w:t>help</w:t>
+      </w:r>
+      <w:r>
+        <w:rPr>
+          <w:rFonts w:ascii="Times New Roman" w:hAnsi="Times New Roman" w:cs="Times New Roman"/>
+          <w:sz w:val="28"/>
+          <w:szCs w:val="28"/>
+          <w:lang w:val="ru-RU"/>
+        </w:rPr>
+        <w:t xml:space="preserve"> пришлет всю информацию о боте и что он умеет.</w:t>
+      </w:r>
     </w:p>
     <w:p>
       <w:pPr>
@@ -376,6 +779,7 @@
     <w:lsdException w:name="HTML Sample" w:semiHidden="1" w:unhideWhenUsed="1"/>
     <w:lsdException w:name="HTML Typewriter" w:semiHidden="1" w:unhideWhenUsed="1"/>
     <w:lsdException w:name="HTML Variable" w:semiHidden="1" w:unhideWhenUsed="1"/>
+    <w:lsdException w:name="Normal Table" w:semiHidden="1" w:unhideWhenUsed="1"/>
     <w:lsdException w:name="annotation subject" w:semiHidden="1" w:unhideWhenUsed="1"/>
     <w:lsdException w:name="No List" w:semiHidden="1" w:unhideWhenUsed="1"/>
     <w:lsdException w:name="Outline List 1" w:semiHidden="1" w:unhideWhenUsed="1"/>
@@ -418,8 +822,11 @@
     <w:lsdException w:name="Table Contemporary" w:semiHidden="1" w:unhideWhenUsed="1"/>
     <w:lsdException w:name="Table Elegant" w:semiHidden="1" w:unhideWhenUsed="1"/>
     <w:lsdException w:name="Table Professional" w:semiHidden="1" w:unhideWhenUsed="1"/>
+    <w:lsdException w:name="Table Subtle 1" w:semiHidden="1" w:unhideWhenUsed="1"/>
     <w:lsdException w:name="Table Subtle 2" w:semiHidden="1" w:unhideWhenUsed="1"/>
     <w:lsdException w:name="Table Web 1" w:semiHidden="1" w:unhideWhenUsed="1"/>
+    <w:lsdException w:name="Table Web 2" w:semiHidden="1" w:unhideWhenUsed="1"/>
+    <w:lsdException w:name="Table Web 3" w:semiHidden="1" w:unhideWhenUsed="1"/>
     <w:lsdException w:name="Balloon Text" w:semiHidden="1" w:unhideWhenUsed="1"/>
     <w:lsdException w:name="Table Grid" w:uiPriority="39"/>
     <w:lsdException w:name="Table Theme" w:semiHidden="1" w:unhideWhenUsed="1"/>

</xml_diff>